<commit_message>
update resume files and remove temporary document
</commit_message>
<xml_diff>
--- a/assets/download/resume_Anshay.docx
+++ b/assets/download/resume_Anshay.docx
@@ -1,6 +1,6 @@
 
 <file path=word/document.xml><?xml version="1.0" encoding="utf-8"?>
-<w:document xmlns:o="urn:schemas-microsoft-com:office:office" xmlns:r="http://schemas.openxmlformats.org/officeDocument/2006/relationships" xmlns:v="urn:schemas-microsoft-com:vml" xmlns:w="http://schemas.openxmlformats.org/wordprocessingml/2006/main" xmlns:w10="urn:schemas-microsoft-com:office:word" xmlns:wp="http://schemas.openxmlformats.org/drawingml/2006/wordprocessingDrawing" xmlns:pic="http://schemas.openxmlformats.org/drawingml/2006/picture" xmlns:wps="http://schemas.microsoft.com/office/word/2010/wordprocessingShape" xmlns:wpg="http://schemas.microsoft.com/office/word/2010/wordprocessingGroup" xmlns:mc="http://schemas.openxmlformats.org/markup-compatibility/2006" xmlns:wp14="http://schemas.microsoft.com/office/word/2010/wordprocessingDrawing" xmlns:w14="http://schemas.microsoft.com/office/word/2010/wordml" xmlns:w15="http://schemas.microsoft.com/office/word/2012/wordml" mc:Ignorable="w14 wp14 w15">
+<w:document xmlns:o="urn:schemas-microsoft-com:office:office" xmlns:r="http://schemas.openxmlformats.org/officeDocument/2006/relationships" xmlns:v="urn:schemas-microsoft-com:vml" xmlns:w="http://schemas.openxmlformats.org/wordprocessingml/2006/main" xmlns:w10="urn:schemas-microsoft-com:office:word" xmlns:wp="http://schemas.openxmlformats.org/drawingml/2006/wordprocessingDrawing" xmlns:wps="http://schemas.microsoft.com/office/word/2010/wordprocessingShape" xmlns:wpg="http://schemas.microsoft.com/office/word/2010/wordprocessingGroup" xmlns:mc="http://schemas.openxmlformats.org/markup-compatibility/2006" xmlns:wp14="http://schemas.microsoft.com/office/word/2010/wordprocessingDrawing" xmlns:w14="http://schemas.microsoft.com/office/word/2010/wordml" xmlns:w15="http://schemas.microsoft.com/office/word/2012/wordml" mc:Ignorable="w14 wp14 w15">
   <w:body>
     <w:p>
       <w:pPr>
@@ -186,25 +186,7 @@
           <w:sz w:val="16"/>
           <w:szCs w:val="16"/>
         </w:rPr>
-        <w:t>Senior Lead Software Engineer (</w:t>
-      </w:r>
-      <w:r>
-        <w:rPr>
-          <w:rFonts w:eastAsia="Times New Roman" w:cs="Times New Roman"/>
-          <w:color w:val="333333"/>
-          <w:sz w:val="16"/>
-          <w:szCs w:val="16"/>
-        </w:rPr>
-        <w:t xml:space="preserve">AI, Python, </w:t>
-      </w:r>
-      <w:r>
-        <w:rPr>
-          <w:rFonts w:eastAsia="Times New Roman" w:cs="Times New Roman"/>
-          <w:color w:val="333333"/>
-          <w:sz w:val="16"/>
-          <w:szCs w:val="16"/>
-        </w:rPr>
-        <w:t xml:space="preserve">C++)                                  </w:t>
+        <w:t xml:space="preserve">Senior Lead Software Engineer (AI, Python, C++)                                  </w:t>
       </w:r>
       <w:r>
         <w:rPr>
@@ -213,7 +195,25 @@
           <w:sz w:val="16"/>
           <w:szCs w:val="16"/>
         </w:rPr>
-        <w:t xml:space="preserve">                                                                       (04/2023 - present)</w:t>
+        <w:t xml:space="preserve">                                                                      (04/2023 - </w:t>
+      </w:r>
+      <w:r>
+        <w:rPr>
+          <w:rFonts w:eastAsia="Times New Roman" w:cs="Times New Roman"/>
+          <w:color w:themeColor="background2" w:themeShade="80" w:val="767171"/>
+          <w:sz w:val="16"/>
+          <w:szCs w:val="16"/>
+        </w:rPr>
+        <w:t>03/2025</w:t>
+      </w:r>
+      <w:r>
+        <w:rPr>
+          <w:rFonts w:eastAsia="Times New Roman" w:cs="Times New Roman"/>
+          <w:color w:themeColor="background2" w:themeShade="80" w:val="767171"/>
+          <w:sz w:val="16"/>
+          <w:szCs w:val="16"/>
+        </w:rPr>
+        <w:t>)</w:t>
       </w:r>
     </w:p>
     <w:p>
@@ -4113,7 +4113,7 @@
     </w:rPr>
   </w:style>
   <w:style w:type="paragraph" w:styleId="Heading5">
-    <w:name w:val="heading 5"/>
+    <w:name w:val="Heading 5"/>
     <w:basedOn w:val="Heading"/>
     <w:next w:val="BodyText"/>
     <w:qFormat/>
@@ -4185,8 +4185,8 @@
       <w:lang w:val="zxx" w:eastAsia="zxx" w:bidi="zxx"/>
     </w:rPr>
   </w:style>
-  <w:style w:type="character" w:styleId="Bulletsuser">
-    <w:name w:val="Bullets (user)"/>
+  <w:style w:type="character" w:styleId="Bullets">
+    <w:name w:val="Bullets"/>
     <w:qFormat/>
     <w:rPr>
       <w:rFonts w:ascii="OpenSymbol" w:hAnsi="OpenSymbol" w:eastAsia="OpenSymbol" w:cs="OpenSymbol"/>
@@ -4237,7 +4237,7 @@
     </w:rPr>
   </w:style>
   <w:style w:type="paragraph" w:styleId="Caption">
-    <w:name w:val="caption"/>
+    <w:name w:val="Caption"/>
     <w:basedOn w:val="Normal"/>
     <w:qFormat/>
     <w:pPr>
@@ -4292,7 +4292,7 @@
     <w:rPr/>
   </w:style>
   <w:style w:type="paragraph" w:styleId="Header">
-    <w:name w:val="header"/>
+    <w:name w:val="Header"/>
     <w:basedOn w:val="Normal"/>
     <w:link w:val="HeaderChar"/>
     <w:uiPriority w:val="99"/>
@@ -4309,7 +4309,7 @@
     <w:rPr/>
   </w:style>
   <w:style w:type="paragraph" w:styleId="Footer">
-    <w:name w:val="footer"/>
+    <w:name w:val="Footer"/>
     <w:basedOn w:val="Normal"/>
     <w:link w:val="FooterChar"/>
     <w:uiPriority w:val="99"/>

</xml_diff>